<commit_message>
Aula 04 - conhecendo os breakpoints
</commit_message>
<xml_diff>
--- a/Vuetify.docx
+++ b/Vuetify.docx
@@ -47,7 +47,39 @@
       </w:r>
       <w:proofErr w:type="spellEnd"/>
       <w:r>
-        <w:t xml:space="preserve"> das div</w:t>
+        <w:t xml:space="preserve"> das </w:t>
+      </w:r>
+      <w:proofErr w:type="spellStart"/>
+      <w:r>
+        <w:t>div</w:t>
+      </w:r>
+      <w:proofErr w:type="spellEnd"/>
+    </w:p>
+    <w:p>
+      <w:pPr>
+        <w:ind w:left="360"/>
+      </w:pPr>
+    </w:p>
+    <w:p>
+      <w:pPr>
+        <w:ind w:left="360"/>
+      </w:pPr>
+      <w:r>
+        <w:t xml:space="preserve">AULA 04 </w:t>
+      </w:r>
+      <w:r>
+        <w:t>–</w:t>
+      </w:r>
+      <w:r>
+        <w:t xml:space="preserve"> Breakpoints</w:t>
+      </w:r>
+    </w:p>
+    <w:p>
+      <w:pPr>
+        <w:ind w:left="360"/>
+      </w:pPr>
+      <w:r>
+        <w:t>Definição do tamanho de tela, para celulares, tablets, monitor .....</w:t>
       </w:r>
     </w:p>
     <w:sectPr>

</xml_diff>

<commit_message>
Aula 05 - Cores e paleta de cores
</commit_message>
<xml_diff>
--- a/Vuetify.docx
+++ b/Vuetify.docx
@@ -79,8 +79,71 @@
         <w:ind w:left="360"/>
       </w:pPr>
       <w:r>
-        <w:t>Definição do tamanho de tela, para celulares, tablets, monitor .....</w:t>
-      </w:r>
+        <w:t xml:space="preserve">Definição do tamanho de tela, para celulares, tablets, monitor </w:t>
+      </w:r>
+      <w:proofErr w:type="gramStart"/>
+      <w:r>
+        <w:t>.....</w:t>
+      </w:r>
+      <w:proofErr w:type="gramEnd"/>
+    </w:p>
+    <w:p>
+      <w:pPr>
+        <w:ind w:left="360"/>
+      </w:pPr>
+    </w:p>
+    <w:p>
+      <w:pPr>
+        <w:ind w:left="360"/>
+      </w:pPr>
+      <w:r>
+        <w:t>AULA 05 – Cores e paleta de cores</w:t>
+      </w:r>
+    </w:p>
+    <w:p>
+      <w:pPr>
+        <w:ind w:left="360"/>
+      </w:pPr>
+      <w:r>
+        <w:t xml:space="preserve">Cores e paletas de cores que o </w:t>
+      </w:r>
+      <w:proofErr w:type="spellStart"/>
+      <w:r>
+        <w:t>vuetify</w:t>
+      </w:r>
+      <w:proofErr w:type="spellEnd"/>
+      <w:r>
+        <w:t xml:space="preserve"> traz nativamente, segue </w:t>
+      </w:r>
+      <w:proofErr w:type="gramStart"/>
+      <w:r>
+        <w:t>a</w:t>
+      </w:r>
+      <w:proofErr w:type="gramEnd"/>
+      <w:r>
+        <w:t xml:space="preserve"> risca o material design.</w:t>
+      </w:r>
+    </w:p>
+    <w:p>
+      <w:pPr>
+        <w:ind w:left="360"/>
+      </w:pPr>
+      <w:r>
+        <w:t xml:space="preserve">Inversão de cores </w:t>
+      </w:r>
+      <w:proofErr w:type="spellStart"/>
+      <w:r>
+        <w:t>automativo</w:t>
+      </w:r>
+      <w:proofErr w:type="spellEnd"/>
+      <w:r>
+        <w:t>.</w:t>
+      </w:r>
+    </w:p>
+    <w:p>
+      <w:pPr>
+        <w:ind w:left="360"/>
+      </w:pPr>
     </w:p>
     <w:sectPr>
       <w:pgSz w:w="11906" w:h="16838"/>

</xml_diff>

<commit_message>
Aula 06 - Construindo design usando grid
</commit_message>
<xml_diff>
--- a/Vuetify.docx
+++ b/Vuetify.docx
@@ -3,11 +3,9 @@
 <w:document xmlns:wpc="http://schemas.microsoft.com/office/word/2010/wordprocessingCanvas" xmlns:cx="http://schemas.microsoft.com/office/drawing/2014/chartex" xmlns:cx1="http://schemas.microsoft.com/office/drawing/2015/9/8/chartex" xmlns:cx2="http://schemas.microsoft.com/office/drawing/2015/10/21/chartex" xmlns:cx3="http://schemas.microsoft.com/office/drawing/2016/5/9/chartex" xmlns:cx4="http://schemas.microsoft.com/office/drawing/2016/5/10/chartex" xmlns:cx5="http://schemas.microsoft.com/office/drawing/2016/5/11/chartex" xmlns:cx6="http://schemas.microsoft.com/office/drawing/2016/5/12/chartex" xmlns:cx7="http://schemas.microsoft.com/office/drawing/2016/5/13/chartex" xmlns:cx8="http://schemas.microsoft.com/office/drawing/2016/5/14/chartex" xmlns:mc="http://schemas.openxmlformats.org/markup-compatibility/2006" xmlns:aink="http://schemas.microsoft.com/office/drawing/2016/ink" xmlns:am3d="http://schemas.microsoft.com/office/drawing/2017/model3d" xmlns:o="urn:schemas-microsoft-com:office:office" xmlns:oel="http://schemas.microsoft.com/office/2019/extlst" xmlns:r="http://schemas.openxmlformats.org/officeDocument/2006/relationships" xmlns:m="http://schemas.openxmlformats.org/officeDocument/2006/math" xmlns:v="urn:schemas-microsoft-com:vml" xmlns:wp14="http://schemas.microsoft.com/office/word/2010/wordprocessingDrawing" xmlns:wp="http://schemas.openxmlformats.org/drawingml/2006/wordprocessingDrawing" xmlns:w10="urn:schemas-microsoft-com:office:word" xmlns:w="http://schemas.openxmlformats.org/wordprocessingml/2006/main" xmlns:w14="http://schemas.microsoft.com/office/word/2010/wordml" xmlns:w15="http://schemas.microsoft.com/office/word/2012/wordml" xmlns:w16cex="http://schemas.microsoft.com/office/word/2018/wordml/cex" xmlns:w16cid="http://schemas.microsoft.com/office/word/2016/wordml/cid" xmlns:w16="http://schemas.microsoft.com/office/word/2018/wordml" xmlns:w16sdtdh="http://schemas.microsoft.com/office/word/2020/wordml/sdtdatahash" xmlns:w16se="http://schemas.microsoft.com/office/word/2015/wordml/symex" xmlns:wpg="http://schemas.microsoft.com/office/word/2010/wordprocessingGroup" xmlns:wpi="http://schemas.microsoft.com/office/word/2010/wordprocessingInk" xmlns:wne="http://schemas.microsoft.com/office/word/2006/wordml" xmlns:wps="http://schemas.microsoft.com/office/word/2010/wordprocessingShape" mc:Ignorable="w14 w15 w16se w16cid w16 w16cex w16sdtdh wp14">
   <w:body>
     <w:p>
-      <w:proofErr w:type="spellStart"/>
       <w:r>
         <w:t>Vuetify</w:t>
       </w:r>
-      <w:proofErr w:type="spellEnd"/>
     </w:p>
     <w:p>
       <w:pPr>
@@ -25,35 +23,17 @@
       <w:pPr>
         <w:ind w:left="360"/>
       </w:pPr>
-      <w:proofErr w:type="spellStart"/>
-      <w:r>
-        <w:t>Elevation</w:t>
-      </w:r>
-      <w:proofErr w:type="spellEnd"/>
-      <w:r>
-        <w:t xml:space="preserve"> sobra de bordas</w:t>
-      </w:r>
-    </w:p>
-    <w:p>
-      <w:pPr>
-        <w:ind w:left="360"/>
-      </w:pPr>
-      <w:r>
-        <w:t xml:space="preserve">Display </w:t>
-      </w:r>
-      <w:proofErr w:type="spellStart"/>
-      <w:r>
-        <w:t>flex</w:t>
-      </w:r>
-      <w:proofErr w:type="spellEnd"/>
-      <w:r>
-        <w:t xml:space="preserve"> das </w:t>
-      </w:r>
-      <w:proofErr w:type="spellStart"/>
-      <w:r>
-        <w:t>div</w:t>
-      </w:r>
-      <w:proofErr w:type="spellEnd"/>
+      <w:r>
+        <w:t>Elevation sobra de bordas</w:t>
+      </w:r>
+    </w:p>
+    <w:p>
+      <w:pPr>
+        <w:ind w:left="360"/>
+      </w:pPr>
+      <w:r>
+        <w:t>Display flex das div</w:t>
+      </w:r>
     </w:p>
     <w:p>
       <w:pPr>
@@ -79,13 +59,8 @@
         <w:ind w:left="360"/>
       </w:pPr>
       <w:r>
-        <w:t xml:space="preserve">Definição do tamanho de tela, para celulares, tablets, monitor </w:t>
-      </w:r>
-      <w:proofErr w:type="gramStart"/>
-      <w:r>
-        <w:t>.....</w:t>
-      </w:r>
-      <w:proofErr w:type="gramEnd"/>
+        <w:t>Definição do tamanho de tela, para celulares, tablets, monitor .....</w:t>
+      </w:r>
     </w:p>
     <w:p>
       <w:pPr>
@@ -105,45 +80,46 @@
         <w:ind w:left="360"/>
       </w:pPr>
       <w:r>
-        <w:t xml:space="preserve">Cores e paletas de cores que o </w:t>
-      </w:r>
-      <w:proofErr w:type="spellStart"/>
-      <w:r>
-        <w:t>vuetify</w:t>
-      </w:r>
-      <w:proofErr w:type="spellEnd"/>
-      <w:r>
-        <w:t xml:space="preserve"> traz nativamente, segue </w:t>
-      </w:r>
-      <w:proofErr w:type="gramStart"/>
-      <w:r>
-        <w:t>a</w:t>
-      </w:r>
-      <w:proofErr w:type="gramEnd"/>
-      <w:r>
-        <w:t xml:space="preserve"> risca o material design.</w:t>
-      </w:r>
-    </w:p>
-    <w:p>
-      <w:pPr>
-        <w:ind w:left="360"/>
-      </w:pPr>
-      <w:r>
-        <w:t xml:space="preserve">Inversão de cores </w:t>
-      </w:r>
-      <w:proofErr w:type="spellStart"/>
-      <w:r>
-        <w:t>automativo</w:t>
-      </w:r>
-      <w:proofErr w:type="spellEnd"/>
-      <w:r>
-        <w:t>.</w:t>
-      </w:r>
-    </w:p>
-    <w:p>
-      <w:pPr>
-        <w:ind w:left="360"/>
-      </w:pPr>
+        <w:t>Cores e paletas de cores que o vuetify traz nativamente, segue a risca o material design.</w:t>
+      </w:r>
+    </w:p>
+    <w:p>
+      <w:pPr>
+        <w:ind w:left="360"/>
+      </w:pPr>
+      <w:r>
+        <w:t>Inversão de cores automativo.</w:t>
+      </w:r>
+    </w:p>
+    <w:p>
+      <w:pPr>
+        <w:ind w:left="360"/>
+      </w:pPr>
+    </w:p>
+    <w:p>
+      <w:pPr>
+        <w:ind w:left="360"/>
+      </w:pPr>
+      <w:r>
+        <w:t xml:space="preserve">AULA 06 – </w:t>
+      </w:r>
+      <w:r>
+        <w:t>Sistema de</w:t>
+      </w:r>
+      <w:r>
+        <w:t xml:space="preserve"> </w:t>
+      </w:r>
+      <w:r>
+        <w:t>grid</w:t>
+      </w:r>
+    </w:p>
+    <w:p>
+      <w:pPr>
+        <w:ind w:left="360"/>
+      </w:pPr>
+      <w:r>
+        <w:t>colunas</w:t>
+      </w:r>
     </w:p>
     <w:sectPr>
       <w:pgSz w:w="11906" w:h="16838"/>

</xml_diff>

<commit_message>
Aula 07 Aplicando o componente de Card no nosso dashboard
</commit_message>
<xml_diff>
--- a/Vuetify.docx
+++ b/Vuetify.docx
@@ -3,9 +3,11 @@
 <w:document xmlns:wpc="http://schemas.microsoft.com/office/word/2010/wordprocessingCanvas" xmlns:cx="http://schemas.microsoft.com/office/drawing/2014/chartex" xmlns:cx1="http://schemas.microsoft.com/office/drawing/2015/9/8/chartex" xmlns:cx2="http://schemas.microsoft.com/office/drawing/2015/10/21/chartex" xmlns:cx3="http://schemas.microsoft.com/office/drawing/2016/5/9/chartex" xmlns:cx4="http://schemas.microsoft.com/office/drawing/2016/5/10/chartex" xmlns:cx5="http://schemas.microsoft.com/office/drawing/2016/5/11/chartex" xmlns:cx6="http://schemas.microsoft.com/office/drawing/2016/5/12/chartex" xmlns:cx7="http://schemas.microsoft.com/office/drawing/2016/5/13/chartex" xmlns:cx8="http://schemas.microsoft.com/office/drawing/2016/5/14/chartex" xmlns:mc="http://schemas.openxmlformats.org/markup-compatibility/2006" xmlns:aink="http://schemas.microsoft.com/office/drawing/2016/ink" xmlns:am3d="http://schemas.microsoft.com/office/drawing/2017/model3d" xmlns:o="urn:schemas-microsoft-com:office:office" xmlns:oel="http://schemas.microsoft.com/office/2019/extlst" xmlns:r="http://schemas.openxmlformats.org/officeDocument/2006/relationships" xmlns:m="http://schemas.openxmlformats.org/officeDocument/2006/math" xmlns:v="urn:schemas-microsoft-com:vml" xmlns:wp14="http://schemas.microsoft.com/office/word/2010/wordprocessingDrawing" xmlns:wp="http://schemas.openxmlformats.org/drawingml/2006/wordprocessingDrawing" xmlns:w10="urn:schemas-microsoft-com:office:word" xmlns:w="http://schemas.openxmlformats.org/wordprocessingml/2006/main" xmlns:w14="http://schemas.microsoft.com/office/word/2010/wordml" xmlns:w15="http://schemas.microsoft.com/office/word/2012/wordml" xmlns:w16cex="http://schemas.microsoft.com/office/word/2018/wordml/cex" xmlns:w16cid="http://schemas.microsoft.com/office/word/2016/wordml/cid" xmlns:w16="http://schemas.microsoft.com/office/word/2018/wordml" xmlns:w16sdtdh="http://schemas.microsoft.com/office/word/2020/wordml/sdtdatahash" xmlns:w16se="http://schemas.microsoft.com/office/word/2015/wordml/symex" xmlns:wpg="http://schemas.microsoft.com/office/word/2010/wordprocessingGroup" xmlns:wpi="http://schemas.microsoft.com/office/word/2010/wordprocessingInk" xmlns:wne="http://schemas.microsoft.com/office/word/2006/wordml" xmlns:wps="http://schemas.microsoft.com/office/word/2010/wordprocessingShape" mc:Ignorable="w14 w15 w16se w16cid w16 w16cex w16sdtdh wp14">
   <w:body>
     <w:p>
+      <w:proofErr w:type="spellStart"/>
       <w:r>
         <w:t>Vuetify</w:t>
       </w:r>
+      <w:proofErr w:type="spellEnd"/>
     </w:p>
     <w:p>
       <w:pPr>
@@ -23,17 +25,35 @@
       <w:pPr>
         <w:ind w:left="360"/>
       </w:pPr>
-      <w:r>
-        <w:t>Elevation sobra de bordas</w:t>
-      </w:r>
-    </w:p>
-    <w:p>
-      <w:pPr>
-        <w:ind w:left="360"/>
-      </w:pPr>
-      <w:r>
-        <w:t>Display flex das div</w:t>
-      </w:r>
+      <w:proofErr w:type="spellStart"/>
+      <w:r>
+        <w:t>Elevation</w:t>
+      </w:r>
+      <w:proofErr w:type="spellEnd"/>
+      <w:r>
+        <w:t xml:space="preserve"> sobra de bordas</w:t>
+      </w:r>
+    </w:p>
+    <w:p>
+      <w:pPr>
+        <w:ind w:left="360"/>
+      </w:pPr>
+      <w:r>
+        <w:t xml:space="preserve">Display </w:t>
+      </w:r>
+      <w:proofErr w:type="spellStart"/>
+      <w:r>
+        <w:t>flex</w:t>
+      </w:r>
+      <w:proofErr w:type="spellEnd"/>
+      <w:r>
+        <w:t xml:space="preserve"> das </w:t>
+      </w:r>
+      <w:proofErr w:type="spellStart"/>
+      <w:r>
+        <w:t>div</w:t>
+      </w:r>
+      <w:proofErr w:type="spellEnd"/>
     </w:p>
     <w:p>
       <w:pPr>
@@ -80,15 +100,39 @@
         <w:ind w:left="360"/>
       </w:pPr>
       <w:r>
-        <w:t>Cores e paletas de cores que o vuetify traz nativamente, segue a risca o material design.</w:t>
-      </w:r>
-    </w:p>
-    <w:p>
-      <w:pPr>
-        <w:ind w:left="360"/>
-      </w:pPr>
-      <w:r>
-        <w:t>Inversão de cores automativo.</w:t>
+        <w:t xml:space="preserve">Cores e paletas de cores que o </w:t>
+      </w:r>
+      <w:proofErr w:type="spellStart"/>
+      <w:r>
+        <w:t>vuetify</w:t>
+      </w:r>
+      <w:proofErr w:type="spellEnd"/>
+      <w:r>
+        <w:t xml:space="preserve"> traz nativamente, segue </w:t>
+      </w:r>
+      <w:proofErr w:type="spellStart"/>
+      <w:r>
+        <w:t>a</w:t>
+      </w:r>
+      <w:proofErr w:type="spellEnd"/>
+      <w:r>
+        <w:t xml:space="preserve"> risca o material design.</w:t>
+      </w:r>
+    </w:p>
+    <w:p>
+      <w:pPr>
+        <w:ind w:left="360"/>
+      </w:pPr>
+      <w:r>
+        <w:t xml:space="preserve">Inversão de cores </w:t>
+      </w:r>
+      <w:proofErr w:type="spellStart"/>
+      <w:r>
+        <w:t>automativo</w:t>
+      </w:r>
+      <w:proofErr w:type="spellEnd"/>
+      <w:r>
+        <w:t>.</w:t>
       </w:r>
     </w:p>
     <w:p>
@@ -118,7 +162,31 @@
         <w:ind w:left="360"/>
       </w:pPr>
       <w:r>
-        <w:t>colunas</w:t>
+        <w:t>C</w:t>
+      </w:r>
+      <w:r>
+        <w:t>olunas</w:t>
+      </w:r>
+    </w:p>
+    <w:p>
+      <w:pPr>
+        <w:ind w:left="360"/>
+      </w:pPr>
+    </w:p>
+    <w:p>
+      <w:pPr>
+        <w:ind w:left="360"/>
+      </w:pPr>
+      <w:r>
+        <w:t>AULA 077 – Card</w:t>
+      </w:r>
+    </w:p>
+    <w:p>
+      <w:pPr>
+        <w:ind w:left="360"/>
+      </w:pPr>
+      <w:r>
+        <w:t>Cartões com imagem e textos informativos</w:t>
       </w:r>
     </w:p>
     <w:sectPr>

</xml_diff>

<commit_message>
Aula 08 Aplicando o componente de Card no nosso dashboard
</commit_message>
<xml_diff>
--- a/Vuetify.docx
+++ b/Vuetify.docx
@@ -3,11 +3,9 @@
 <w:document xmlns:wpc="http://schemas.microsoft.com/office/word/2010/wordprocessingCanvas" xmlns:cx="http://schemas.microsoft.com/office/drawing/2014/chartex" xmlns:cx1="http://schemas.microsoft.com/office/drawing/2015/9/8/chartex" xmlns:cx2="http://schemas.microsoft.com/office/drawing/2015/10/21/chartex" xmlns:cx3="http://schemas.microsoft.com/office/drawing/2016/5/9/chartex" xmlns:cx4="http://schemas.microsoft.com/office/drawing/2016/5/10/chartex" xmlns:cx5="http://schemas.microsoft.com/office/drawing/2016/5/11/chartex" xmlns:cx6="http://schemas.microsoft.com/office/drawing/2016/5/12/chartex" xmlns:cx7="http://schemas.microsoft.com/office/drawing/2016/5/13/chartex" xmlns:cx8="http://schemas.microsoft.com/office/drawing/2016/5/14/chartex" xmlns:mc="http://schemas.openxmlformats.org/markup-compatibility/2006" xmlns:aink="http://schemas.microsoft.com/office/drawing/2016/ink" xmlns:am3d="http://schemas.microsoft.com/office/drawing/2017/model3d" xmlns:o="urn:schemas-microsoft-com:office:office" xmlns:oel="http://schemas.microsoft.com/office/2019/extlst" xmlns:r="http://schemas.openxmlformats.org/officeDocument/2006/relationships" xmlns:m="http://schemas.openxmlformats.org/officeDocument/2006/math" xmlns:v="urn:schemas-microsoft-com:vml" xmlns:wp14="http://schemas.microsoft.com/office/word/2010/wordprocessingDrawing" xmlns:wp="http://schemas.openxmlformats.org/drawingml/2006/wordprocessingDrawing" xmlns:w10="urn:schemas-microsoft-com:office:word" xmlns:w="http://schemas.openxmlformats.org/wordprocessingml/2006/main" xmlns:w14="http://schemas.microsoft.com/office/word/2010/wordml" xmlns:w15="http://schemas.microsoft.com/office/word/2012/wordml" xmlns:w16cex="http://schemas.microsoft.com/office/word/2018/wordml/cex" xmlns:w16cid="http://schemas.microsoft.com/office/word/2016/wordml/cid" xmlns:w16="http://schemas.microsoft.com/office/word/2018/wordml" xmlns:w16sdtdh="http://schemas.microsoft.com/office/word/2020/wordml/sdtdatahash" xmlns:w16se="http://schemas.microsoft.com/office/word/2015/wordml/symex" xmlns:wpg="http://schemas.microsoft.com/office/word/2010/wordprocessingGroup" xmlns:wpi="http://schemas.microsoft.com/office/word/2010/wordprocessingInk" xmlns:wne="http://schemas.microsoft.com/office/word/2006/wordml" xmlns:wps="http://schemas.microsoft.com/office/word/2010/wordprocessingShape" mc:Ignorable="w14 w15 w16se w16cid w16 w16cex w16sdtdh wp14">
   <w:body>
     <w:p>
-      <w:proofErr w:type="spellStart"/>
       <w:r>
         <w:t>Vuetify</w:t>
       </w:r>
-      <w:proofErr w:type="spellEnd"/>
     </w:p>
     <w:p>
       <w:pPr>
@@ -25,35 +23,17 @@
       <w:pPr>
         <w:ind w:left="360"/>
       </w:pPr>
-      <w:proofErr w:type="spellStart"/>
-      <w:r>
-        <w:t>Elevation</w:t>
-      </w:r>
-      <w:proofErr w:type="spellEnd"/>
-      <w:r>
-        <w:t xml:space="preserve"> sobra de bordas</w:t>
-      </w:r>
-    </w:p>
-    <w:p>
-      <w:pPr>
-        <w:ind w:left="360"/>
-      </w:pPr>
-      <w:r>
-        <w:t xml:space="preserve">Display </w:t>
-      </w:r>
-      <w:proofErr w:type="spellStart"/>
-      <w:r>
-        <w:t>flex</w:t>
-      </w:r>
-      <w:proofErr w:type="spellEnd"/>
-      <w:r>
-        <w:t xml:space="preserve"> das </w:t>
-      </w:r>
-      <w:proofErr w:type="spellStart"/>
-      <w:r>
-        <w:t>div</w:t>
-      </w:r>
-      <w:proofErr w:type="spellEnd"/>
+      <w:r>
+        <w:t>Elevation sobra de bordas</w:t>
+      </w:r>
+    </w:p>
+    <w:p>
+      <w:pPr>
+        <w:ind w:left="360"/>
+      </w:pPr>
+      <w:r>
+        <w:t>Display flex das div</w:t>
+      </w:r>
     </w:p>
     <w:p>
       <w:pPr>
@@ -100,39 +80,15 @@
         <w:ind w:left="360"/>
       </w:pPr>
       <w:r>
-        <w:t xml:space="preserve">Cores e paletas de cores que o </w:t>
-      </w:r>
-      <w:proofErr w:type="spellStart"/>
-      <w:r>
-        <w:t>vuetify</w:t>
-      </w:r>
-      <w:proofErr w:type="spellEnd"/>
-      <w:r>
-        <w:t xml:space="preserve"> traz nativamente, segue </w:t>
-      </w:r>
-      <w:proofErr w:type="spellStart"/>
-      <w:r>
-        <w:t>a</w:t>
-      </w:r>
-      <w:proofErr w:type="spellEnd"/>
-      <w:r>
-        <w:t xml:space="preserve"> risca o material design.</w:t>
-      </w:r>
-    </w:p>
-    <w:p>
-      <w:pPr>
-        <w:ind w:left="360"/>
-      </w:pPr>
-      <w:r>
-        <w:t xml:space="preserve">Inversão de cores </w:t>
-      </w:r>
-      <w:proofErr w:type="spellStart"/>
-      <w:r>
-        <w:t>automativo</w:t>
-      </w:r>
-      <w:proofErr w:type="spellEnd"/>
-      <w:r>
-        <w:t>.</w:t>
+        <w:t>Cores e paletas de cores que o vuetify traz nativamente, segue a risca o material design.</w:t>
+      </w:r>
+    </w:p>
+    <w:p>
+      <w:pPr>
+        <w:ind w:left="360"/>
+      </w:pPr>
+      <w:r>
+        <w:t>Inversão de cores automativo.</w:t>
       </w:r>
     </w:p>
     <w:p>
@@ -178,7 +134,7 @@
         <w:ind w:left="360"/>
       </w:pPr>
       <w:r>
-        <w:t>AULA 077 – Card</w:t>
+        <w:t>AULA 07 – Card</w:t>
       </w:r>
     </w:p>
     <w:p>
@@ -187,6 +143,22 @@
       </w:pPr>
       <w:r>
         <w:t>Cartões com imagem e textos informativos</w:t>
+      </w:r>
+    </w:p>
+    <w:p>
+      <w:pPr>
+        <w:ind w:left="360"/>
+      </w:pPr>
+      <w:r>
+        <w:t>AULA 08 – Add botões de ações ao dashboard</w:t>
+      </w:r>
+    </w:p>
+    <w:p>
+      <w:pPr>
+        <w:ind w:left="360"/>
+      </w:pPr>
+      <w:r>
+        <w:t>Adicionados botão de comprar, ícones , e styles deles</w:t>
       </w:r>
     </w:p>
     <w:sectPr>

</xml_diff>